<commit_message>
update 1.3 sang che
</commit_message>
<xml_diff>
--- a/EE1010Report_Nam-Linh-Hieu.docx
+++ b/EE1010Report_Nam-Linh-Hieu.docx
@@ -15,7 +15,7 @@
         <mc:AlternateContent>
           <mc:Choice Requires="wps">
             <w:drawing>
-              <wp:anchor distT="0" distB="0" distL="114300" distR="114300" simplePos="0" relativeHeight="251659264" behindDoc="1" locked="0" layoutInCell="1" allowOverlap="1" wp14:anchorId="0F9156F4" wp14:editId="55C18DA8">
+              <wp:anchor distT="0" distB="0" distL="114300" distR="114300" simplePos="0" relativeHeight="251659264" behindDoc="1" locked="0" layoutInCell="1" allowOverlap="1" wp14:anchorId="6048F696" wp14:editId="6A28C9C8">
                 <wp:simplePos x="0" y="0"/>
                 <wp:positionH relativeFrom="margin">
                   <wp:posOffset>-189153</wp:posOffset>
@@ -73,7 +73,7 @@
           </mc:Choice>
           <mc:Fallback>
             <w:pict>
-              <v:rect w14:anchorId="317A4F5F" id="Rectangle 3" o:spid="_x0000_s1026" style="position:absolute;margin-left:-14.9pt;margin-top:0;width:482.25pt;height:782.25pt;z-index:-251657216;visibility:visible;mso-wrap-style:square;mso-width-percent:0;mso-height-percent:0;mso-wrap-distance-left:9pt;mso-wrap-distance-top:0;mso-wrap-distance-right:9pt;mso-wrap-distance-bottom:0;mso-position-horizontal:absolute;mso-position-horizontal-relative:margin;mso-position-vertical:center;mso-position-vertical-relative:margin;mso-width-percent:0;mso-height-percent:0;mso-width-relative:page;mso-height-relative:page;v-text-anchor:top" o:gfxdata="UEsDBBQABgAIAAAAIQC2gziS/gAAAOEBAAATAAAAW0NvbnRlbnRfVHlwZXNdLnhtbJSRQU7DMBBF&#10;90jcwfIWJU67QAgl6YK0S0CoHGBkTxKLZGx5TGhvj5O2G0SRWNoz/78nu9wcxkFMGNg6quQqL6RA&#10;0s5Y6ir5vt9lD1JwBDIwOMJKHpHlpr69KfdHjyxSmriSfYz+USnWPY7AufNIadK6MEJMx9ApD/oD&#10;OlTrorhX2lFEilmcO2RdNtjC5xDF9pCuTyYBB5bi6bQ4syoJ3g9WQ0ymaiLzg5KdCXlKLjvcW893&#10;SUOqXwnz5DrgnHtJTxOsQfEKIT7DmDSUCaxw7Rqn8787ZsmRM9e2VmPeBN4uqYvTtW7jvijg9N/y&#10;JsXecLq0q+WD6m8AAAD//wMAUEsDBBQABgAIAAAAIQA4/SH/1gAAAJQBAAALAAAAX3JlbHMvLnJl&#10;bHOkkMFqwzAMhu+DvYPRfXGawxijTi+j0GvpHsDYimMaW0Yy2fr2M4PBMnrbUb/Q94l/f/hMi1qR&#10;JVI2sOt6UJgd+ZiDgffL8ekFlFSbvV0oo4EbChzGx4f9GRdb25HMsYhqlCwG5lrLq9biZkxWOiqY&#10;22YiTra2kYMu1l1tQD30/bPm3wwYN0x18gb45AdQl1tp5j/sFB2T0FQ7R0nTNEV3j6o9feQzro1i&#10;OWA14Fm+Q8a1a8+Bvu/d/dMb2JY5uiPbhG/ktn4cqGU/er3pcvwCAAD//wMAUEsDBBQABgAIAAAA&#10;IQBMcNvsIAIAAD0EAAAOAAAAZHJzL2Uyb0RvYy54bWysU9uO0zAQfUfiHyy/0zS9LNuo6WrVpQhp&#10;gRULH+A6TmLheMzYbVq+fsdOt3SBJ4QfLI9nfHzmzMzy5tAZtlfoNdiS56MxZ8pKqLRtSv7t6+bN&#10;NWc+CFsJA1aV/Kg8v1m9frXsXaEm0IKpFDICsb7oXcnbEFyRZV62qhN+BE5ZctaAnQhkYpNVKHpC&#10;70w2GY+vsh6wcghSeU+3d4OTrxJ+XSsZPte1V4GZkhO3kHZM+zbu2WopigaFa7U80RD/wKIT2tKn&#10;Z6g7EQTbof4DqtMSwUMdRhK6DOpaS5VyoGzy8W/ZPLbCqZQLiePdWSb//2Dlp/0DMl2VfMqZFR2V&#10;6AuJJmxjFJtGeXrnC4p6dA8YE/TuHuR3zyysW4pSt4jQt0pURCqP8dmLB9Hw9JRt+49QEbrYBUhK&#10;HWrsIiBpwA6pIMdzQdQhMEmXV/lkNn8750ySb7GYJiP+IYrn5w59eK+gY/FQciTyCV7s730YQp9D&#10;En0wutpoY5KBzXZtkO0FdccmrZQBZXkZZizr6fv5ZJ6QX/j8JcQ4rb9BdDpQmxvdlfz6HCSKqNs7&#10;WxFNUQShzXCm7Iw9CRm1G2qwhepIOiIMPUwzR4cW8CdnPfVvyf2PnUDFmflgqRaLfDaLDZ8M0m1C&#10;Bl56tpceYSVBlTxwNhzXYRiSnUPdtPRTnnK3cEv1q3VSNtZ2YHUiSz2aanOapzgEl3aK+jX1qycA&#10;AAD//wMAUEsDBBQABgAIAAAAIQDuOGTX3wAAAAkBAAAPAAAAZHJzL2Rvd25yZXYueG1sTI/NTsMw&#10;EITvSLyDtUjcWof0B5LGqRCoSBzb9MJtE2+TQGxHsdMGnp7lVI6jGc18k20n04kzDb51VsHDPAJB&#10;tnK6tbWCY7GbPYHwAa3GzllS8E0etvntTYapdhe7p/Mh1IJLrE9RQRNCn0rpq4YM+rnrybJ3coPB&#10;wHKopR7wwuWmk3EUraXB1vJCgz29NFR9HUajoGzjI/7si7fIJLtFeJ+Kz/HjVan7u+l5AyLQFK5h&#10;+MNndMiZqXSj1V50CmZxwuhBAT9iO1ksH0GUnFutlyuQeSb/P8h/AQAA//8DAFBLAQItABQABgAI&#10;AAAAIQC2gziS/gAAAOEBAAATAAAAAAAAAAAAAAAAAAAAAABbQ29udGVudF9UeXBlc10ueG1sUEsB&#10;Ai0AFAAGAAgAAAAhADj9If/WAAAAlAEAAAsAAAAAAAAAAAAAAAAALwEAAF9yZWxzLy5yZWxzUEsB&#10;Ai0AFAAGAAgAAAAhAExw2+wgAgAAPQQAAA4AAAAAAAAAAAAAAAAALgIAAGRycy9lMm9Eb2MueG1s&#10;UEsBAi0AFAAGAAgAAAAhAO44ZNffAAAACQEAAA8AAAAAAAAAAAAAAAAAegQAAGRycy9kb3ducmV2&#10;LnhtbFBLBQYAAAAABAAEAPMAAACGBQAAAAA=&#10;">
+              <v:rect w14:anchorId="3F848ADD" id="Rectangle 3" o:spid="_x0000_s1026" style="position:absolute;margin-left:-14.9pt;margin-top:0;width:482.25pt;height:782.25pt;z-index:-251657216;visibility:visible;mso-wrap-style:square;mso-width-percent:0;mso-height-percent:0;mso-wrap-distance-left:9pt;mso-wrap-distance-top:0;mso-wrap-distance-right:9pt;mso-wrap-distance-bottom:0;mso-position-horizontal:absolute;mso-position-horizontal-relative:margin;mso-position-vertical:center;mso-position-vertical-relative:margin;mso-width-percent:0;mso-height-percent:0;mso-width-relative:page;mso-height-relative:page;v-text-anchor:top" o:gfxdata="UEsDBBQABgAIAAAAIQC2gziS/gAAAOEBAAATAAAAW0NvbnRlbnRfVHlwZXNdLnhtbJSRQU7DMBBF&#10;90jcwfIWJU67QAgl6YK0S0CoHGBkTxKLZGx5TGhvj5O2G0SRWNoz/78nu9wcxkFMGNg6quQqL6RA&#10;0s5Y6ir5vt9lD1JwBDIwOMJKHpHlpr69KfdHjyxSmriSfYz+USnWPY7AufNIadK6MEJMx9ApD/oD&#10;OlTrorhX2lFEilmcO2RdNtjC5xDF9pCuTyYBB5bi6bQ4syoJ3g9WQ0ymaiLzg5KdCXlKLjvcW893&#10;SUOqXwnz5DrgnHtJTxOsQfEKIT7DmDSUCaxw7Rqn8787ZsmRM9e2VmPeBN4uqYvTtW7jvijg9N/y&#10;JsXecLq0q+WD6m8AAAD//wMAUEsDBBQABgAIAAAAIQA4/SH/1gAAAJQBAAALAAAAX3JlbHMvLnJl&#10;bHOkkMFqwzAMhu+DvYPRfXGawxijTi+j0GvpHsDYimMaW0Yy2fr2M4PBMnrbUb/Q94l/f/hMi1qR&#10;JVI2sOt6UJgd+ZiDgffL8ekFlFSbvV0oo4EbChzGx4f9GRdb25HMsYhqlCwG5lrLq9biZkxWOiqY&#10;22YiTra2kYMu1l1tQD30/bPm3wwYN0x18gb45AdQl1tp5j/sFB2T0FQ7R0nTNEV3j6o9feQzro1i&#10;OWA14Fm+Q8a1a8+Bvu/d/dMb2JY5uiPbhG/ktn4cqGU/er3pcvwCAAD//wMAUEsDBBQABgAIAAAA&#10;IQBMcNvsIAIAAD0EAAAOAAAAZHJzL2Uyb0RvYy54bWysU9uO0zAQfUfiHyy/0zS9LNuo6WrVpQhp&#10;gRULH+A6TmLheMzYbVq+fsdOt3SBJ4QfLI9nfHzmzMzy5tAZtlfoNdiS56MxZ8pKqLRtSv7t6+bN&#10;NWc+CFsJA1aV/Kg8v1m9frXsXaEm0IKpFDICsb7oXcnbEFyRZV62qhN+BE5ZctaAnQhkYpNVKHpC&#10;70w2GY+vsh6wcghSeU+3d4OTrxJ+XSsZPte1V4GZkhO3kHZM+zbu2WopigaFa7U80RD/wKIT2tKn&#10;Z6g7EQTbof4DqtMSwUMdRhK6DOpaS5VyoGzy8W/ZPLbCqZQLiePdWSb//2Dlp/0DMl2VfMqZFR2V&#10;6AuJJmxjFJtGeXrnC4p6dA8YE/TuHuR3zyysW4pSt4jQt0pURCqP8dmLB9Hw9JRt+49QEbrYBUhK&#10;HWrsIiBpwA6pIMdzQdQhMEmXV/lkNn8750ySb7GYJiP+IYrn5w59eK+gY/FQciTyCV7s730YQp9D&#10;En0wutpoY5KBzXZtkO0FdccmrZQBZXkZZizr6fv5ZJ6QX/j8JcQ4rb9BdDpQmxvdlfz6HCSKqNs7&#10;WxFNUQShzXCm7Iw9CRm1G2qwhepIOiIMPUwzR4cW8CdnPfVvyf2PnUDFmflgqRaLfDaLDZ8M0m1C&#10;Bl56tpceYSVBlTxwNhzXYRiSnUPdtPRTnnK3cEv1q3VSNtZ2YHUiSz2aanOapzgEl3aK+jX1qycA&#10;AAD//wMAUEsDBBQABgAIAAAAIQDuOGTX3wAAAAkBAAAPAAAAZHJzL2Rvd25yZXYueG1sTI/NTsMw&#10;EITvSLyDtUjcWof0B5LGqRCoSBzb9MJtE2+TQGxHsdMGnp7lVI6jGc18k20n04kzDb51VsHDPAJB&#10;tnK6tbWCY7GbPYHwAa3GzllS8E0etvntTYapdhe7p/Mh1IJLrE9RQRNCn0rpq4YM+rnrybJ3coPB&#10;wHKopR7wwuWmk3EUraXB1vJCgz29NFR9HUajoGzjI/7si7fIJLtFeJ+Kz/HjVan7u+l5AyLQFK5h&#10;+MNndMiZqXSj1V50CmZxwuhBAT9iO1ksH0GUnFutlyuQeSb/P8h/AQAA//8DAFBLAQItABQABgAI&#10;AAAAIQC2gziS/gAAAOEBAAATAAAAAAAAAAAAAAAAAAAAAABbQ29udGVudF9UeXBlc10ueG1sUEsB&#10;Ai0AFAAGAAgAAAAhADj9If/WAAAAlAEAAAsAAAAAAAAAAAAAAAAALwEAAF9yZWxzLy5yZWxzUEsB&#10;Ai0AFAAGAAgAAAAhAExw2+wgAgAAPQQAAA4AAAAAAAAAAAAAAAAALgIAAGRycy9lMm9Eb2MueG1s&#10;UEsBAi0AFAAGAAgAAAAhAO44ZNffAAAACQEAAA8AAAAAAAAAAAAAAAAAegQAAGRycy9kb3ducmV2&#10;LnhtbFBLBQYAAAAABAAEAPMAAACGBQAAAAA=&#10;">
                 <w10:wrap anchorx="margin" anchory="margin"/>
               </v:rect>
             </w:pict>
@@ -171,7 +171,7 @@
           <w:noProof/>
         </w:rPr>
         <w:drawing>
-          <wp:inline distT="0" distB="0" distL="0" distR="0" wp14:anchorId="7D6436A7" wp14:editId="08918F98">
+          <wp:inline distT="0" distB="0" distL="0" distR="0" wp14:anchorId="39D1F013" wp14:editId="45F3CA64">
             <wp:extent cx="1562735" cy="2245767"/>
             <wp:effectExtent l="0" t="0" r="0" b="2540"/>
             <wp:docPr id="4" name="Picture 4" descr="http://sep.hust.edu.vn/image/image_gallery?uuid=d5f25d16-617b-439c-a3c1-e28b38bbeb28&amp;groupId=3468190&amp;t=1389756797414"/>
@@ -406,23 +406,7 @@
           <w:sz w:val="32"/>
           <w:szCs w:val="28"/>
         </w:rPr>
-        <w:t xml:space="preserve">Phan Hồng Lĩnh    </w:t>
-      </w:r>
-      <w:r>
-        <w:rPr>
-          <w:rFonts w:eastAsia="Helvetica"/>
-          <w:sz w:val="32"/>
-          <w:szCs w:val="28"/>
-        </w:rPr>
-        <w:t xml:space="preserve">     </w:t>
-      </w:r>
-      <w:r>
-        <w:rPr>
-          <w:rFonts w:eastAsia="Helvetica"/>
-          <w:sz w:val="32"/>
-          <w:szCs w:val="28"/>
-        </w:rPr>
-        <w:t>20142626</w:t>
+        <w:t>Phan Hồng Lĩnh         20142626</w:t>
       </w:r>
     </w:p>
     <w:p>
@@ -615,43 +599,7 @@
         <w:rPr>
           <w:i/>
         </w:rPr>
-        <w:t xml:space="preserve">Hà Nội, ngày </w:t>
-      </w:r>
-      <w:r>
-        <w:rPr>
-          <w:i/>
-        </w:rPr>
-        <w:t>0</w:t>
-      </w:r>
-      <w:r>
-        <w:rPr>
-          <w:i/>
-        </w:rPr>
-        <w:t>1</w:t>
-      </w:r>
-      <w:r>
-        <w:rPr>
-          <w:i/>
-        </w:rPr>
-        <w:t xml:space="preserve"> tháng 0</w:t>
-      </w:r>
-      <w:r>
-        <w:rPr>
-          <w:i/>
-        </w:rPr>
-        <w:t>4</w:t>
-      </w:r>
-      <w:r>
-        <w:rPr>
-          <w:i/>
-        </w:rPr>
-        <w:t xml:space="preserve"> năm 201</w:t>
-      </w:r>
-      <w:r>
-        <w:rPr>
-          <w:i/>
-        </w:rPr>
-        <w:t>8</w:t>
+        <w:t>Hà Nội, ngày 01 tháng 04 năm 2018</w:t>
       </w:r>
     </w:p>
     <w:p>
@@ -2004,9 +1952,7 @@
         </w:rPr>
         <w:t>Công nghệ sản xuất pin năng lượng mặt trời</w:t>
       </w:r>
-      <w:bookmarkStart w:id="1" w:name="_GoBack"/>
       <w:bookmarkEnd w:id="0"/>
-      <w:bookmarkEnd w:id="1"/>
     </w:p>
     <w:p>
       <w:pPr>
@@ -2017,11 +1963,11 @@
         </w:numPr>
         <w:ind w:left="450"/>
       </w:pPr>
-      <w:bookmarkStart w:id="2" w:name="_Toc510889893"/>
+      <w:bookmarkStart w:id="1" w:name="_Toc510889893"/>
       <w:r>
         <w:t>Phân tích đặc tính kỹ thuật của công nghệ</w:t>
       </w:r>
-      <w:bookmarkEnd w:id="2"/>
+      <w:bookmarkEnd w:id="1"/>
     </w:p>
     <w:p>
       <w:pPr>
@@ -2031,11 +1977,19 @@
           <w:numId w:val="33"/>
         </w:numPr>
       </w:pPr>
-      <w:bookmarkStart w:id="3" w:name="_Toc510889894"/>
+      <w:bookmarkStart w:id="2" w:name="_Toc510889894"/>
       <w:r>
-        <w:t>Mô tả  đặc điểm công nghệ</w:t>
+        <w:t xml:space="preserve">Mô </w:t>
       </w:r>
-      <w:bookmarkEnd w:id="3"/>
+      <w:proofErr w:type="gramStart"/>
+      <w:r>
+        <w:t>tả  đặc</w:t>
+      </w:r>
+      <w:proofErr w:type="gramEnd"/>
+      <w:r>
+        <w:t xml:space="preserve"> điểm công nghệ</w:t>
+      </w:r>
+      <w:bookmarkEnd w:id="2"/>
     </w:p>
     <w:p>
       <w:r>
@@ -2050,32 +2004,47 @@
           <w:numId w:val="33"/>
         </w:numPr>
       </w:pPr>
-      <w:bookmarkStart w:id="4" w:name="_Toc510889895"/>
+      <w:bookmarkStart w:id="3" w:name="_Toc510889895"/>
       <w:r>
         <w:t>Thực trạng kỹ thuật của công nghệ</w:t>
       </w:r>
-      <w:bookmarkEnd w:id="4"/>
+      <w:bookmarkEnd w:id="3"/>
     </w:p>
     <w:p>
       <w:pPr>
-        <w:ind w:hanging="277"/>
+        <w:ind w:left="0"/>
+        <w:rPr>
+          <w:i/>
+        </w:rPr>
       </w:pPr>
     </w:p>
     <w:p>
       <w:pPr>
-        <w:jc w:val="left"/>
+        <w:pStyle w:val="ListParagraph"/>
+        <w:numPr>
+          <w:ilvl w:val="1"/>
+          <w:numId w:val="33"/>
+        </w:numPr>
+        <w:rPr>
+          <w:i/>
+        </w:rPr>
       </w:pPr>
       <w:r>
         <w:rPr>
-          <w:rStyle w:val="eop"/>
-          <w:rFonts w:ascii="Calibri" w:hAnsi="Calibri" w:cs="Calibri"/>
-          <w:color w:val="000000"/>
-          <w:sz w:val="22"/>
-          <w:szCs w:val="22"/>
-          <w:shd w:val="clear" w:color="auto" w:fill="FFFFFF"/>
+          <w:i/>
         </w:rPr>
-        <w:t> </w:t>
+        <w:t xml:space="preserve"> Các sáng chế/giải pháp hữu ích/giải pháp kỹ thuật có liên quan tới công nghệ</w:t>
       </w:r>
+    </w:p>
+    <w:p>
+      <w:pPr>
+        <w:pStyle w:val="ListParagraph"/>
+        <w:rPr>
+          <w:i/>
+        </w:rPr>
+      </w:pPr>
+      <w:bookmarkStart w:id="4" w:name="_GoBack"/>
+      <w:bookmarkEnd w:id="4"/>
     </w:p>
     <w:p>
       <w:pPr>
@@ -2332,7 +2301,9 @@
       </w:r>
     </w:p>
     <w:p/>
+    <w:p/>
     <w:sectPr>
+      <w:footerReference w:type="default" r:id="rId10"/>
       <w:pgSz w:w="12240" w:h="15840" w:code="1"/>
       <w:pgMar w:top="1411" w:right="1411" w:bottom="1411" w:left="1440" w:header="720" w:footer="720" w:gutter="0"/>
       <w:pgNumType w:start="1"/>
@@ -2369,6 +2340,54 @@
 </file>
 
 <file path=word/footer1.xml><?xml version="1.0" encoding="utf-8"?>
+<w:ftr xmlns:wpc="http://schemas.microsoft.com/office/word/2010/wordprocessingCanvas" xmlns:cx="http://schemas.microsoft.com/office/drawing/2014/chartex" xmlns:cx1="http://schemas.microsoft.com/office/drawing/2015/9/8/chartex" xmlns:cx2="http://schemas.microsoft.com/office/drawing/2015/10/21/chartex" xmlns:cx3="http://schemas.microsoft.com/office/drawing/2016/5/9/chartex" xmlns:cx4="http://schemas.microsoft.com/office/drawing/2016/5/10/chartex" xmlns:cx5="http://schemas.microsoft.com/office/drawing/2016/5/11/chartex" xmlns:cx6="http://schemas.microsoft.com/office/drawing/2016/5/12/chartex" xmlns:cx7="http://schemas.microsoft.com/office/drawing/2016/5/13/chartex" xmlns:cx8="http://schemas.microsoft.com/office/drawing/2016/5/14/chartex" xmlns:mc="http://schemas.openxmlformats.org/markup-compatibility/2006" xmlns:aink="http://schemas.microsoft.com/office/drawing/2016/ink" xmlns:am3d="http://schemas.microsoft.com/office/drawing/2017/model3d" xmlns:o="urn:schemas-microsoft-com:office:office" xmlns:r="http://schemas.openxmlformats.org/officeDocument/2006/relationships" xmlns:m="http://schemas.openxmlformats.org/officeDocument/2006/math" xmlns:v="urn:schemas-microsoft-com:vml" xmlns:wp14="http://schemas.microsoft.com/office/word/2010/wordprocessingDrawing" xmlns:wp="http://schemas.openxmlformats.org/drawingml/2006/wordprocessingDrawing" xmlns:w10="urn:schemas-microsoft-com:office:word" xmlns:w="http://schemas.openxmlformats.org/wordprocessingml/2006/main" xmlns:w14="http://schemas.microsoft.com/office/word/2010/wordml" xmlns:w15="http://schemas.microsoft.com/office/word/2012/wordml" xmlns:w16cid="http://schemas.microsoft.com/office/word/2016/wordml/cid" xmlns:w16se="http://schemas.microsoft.com/office/word/2015/wordml/symex" xmlns:wpg="http://schemas.microsoft.com/office/word/2010/wordprocessingGroup" xmlns:wpi="http://schemas.microsoft.com/office/word/2010/wordprocessingInk" xmlns:wne="http://schemas.microsoft.com/office/word/2006/wordml" xmlns:wps="http://schemas.microsoft.com/office/word/2010/wordprocessingShape" mc:Ignorable="w14 w15 w16se w16cid wp14">
+  <w:sdt>
+    <w:sdtPr>
+      <w:id w:val="1766811178"/>
+      <w:docPartObj>
+        <w:docPartGallery w:val="Page Numbers (Bottom of Page)"/>
+        <w:docPartUnique/>
+      </w:docPartObj>
+    </w:sdtPr>
+    <w:sdtEndPr>
+      <w:rPr>
+        <w:noProof/>
+      </w:rPr>
+    </w:sdtEndPr>
+    <w:sdtContent>
+      <w:p>
+        <w:pPr>
+          <w:pStyle w:val="Footer"/>
+          <w:jc w:val="right"/>
+        </w:pPr>
+        <w:r>
+          <w:fldChar w:fldCharType="begin"/>
+        </w:r>
+        <w:r>
+          <w:instrText xml:space="preserve"> PAGE   \* MERGEFORMAT </w:instrText>
+        </w:r>
+        <w:r>
+          <w:fldChar w:fldCharType="separate"/>
+        </w:r>
+        <w:r>
+          <w:rPr>
+            <w:noProof/>
+          </w:rPr>
+          <w:t>1</w:t>
+        </w:r>
+        <w:r>
+          <w:rPr>
+            <w:noProof/>
+          </w:rPr>
+          <w:fldChar w:fldCharType="end"/>
+        </w:r>
+      </w:p>
+    </w:sdtContent>
+  </w:sdt>
+</w:ftr>
+</file>
+
+<file path=word/footer2.xml><?xml version="1.0" encoding="utf-8"?>
 <w:ftr xmlns:wpc="http://schemas.microsoft.com/office/word/2010/wordprocessingCanvas" xmlns:cx="http://schemas.microsoft.com/office/drawing/2014/chartex" xmlns:cx1="http://schemas.microsoft.com/office/drawing/2015/9/8/chartex" xmlns:cx2="http://schemas.microsoft.com/office/drawing/2015/10/21/chartex" xmlns:cx3="http://schemas.microsoft.com/office/drawing/2016/5/9/chartex" xmlns:cx4="http://schemas.microsoft.com/office/drawing/2016/5/10/chartex" xmlns:cx5="http://schemas.microsoft.com/office/drawing/2016/5/11/chartex" xmlns:cx6="http://schemas.microsoft.com/office/drawing/2016/5/12/chartex" xmlns:cx7="http://schemas.microsoft.com/office/drawing/2016/5/13/chartex" xmlns:cx8="http://schemas.microsoft.com/office/drawing/2016/5/14/chartex" xmlns:mc="http://schemas.openxmlformats.org/markup-compatibility/2006" xmlns:aink="http://schemas.microsoft.com/office/drawing/2016/ink" xmlns:am3d="http://schemas.microsoft.com/office/drawing/2017/model3d" xmlns:o="urn:schemas-microsoft-com:office:office" xmlns:r="http://schemas.openxmlformats.org/officeDocument/2006/relationships" xmlns:m="http://schemas.openxmlformats.org/officeDocument/2006/math" xmlns:v="urn:schemas-microsoft-com:vml" xmlns:wp14="http://schemas.microsoft.com/office/word/2010/wordprocessingDrawing" xmlns:wp="http://schemas.openxmlformats.org/drawingml/2006/wordprocessingDrawing" xmlns:w10="urn:schemas-microsoft-com:office:word" xmlns:w="http://schemas.openxmlformats.org/wordprocessingml/2006/main" xmlns:w14="http://schemas.microsoft.com/office/word/2010/wordml" xmlns:w15="http://schemas.microsoft.com/office/word/2012/wordml" xmlns:w16cid="http://schemas.microsoft.com/office/word/2016/wordml/cid" xmlns:w16se="http://schemas.microsoft.com/office/word/2015/wordml/symex" xmlns:wpg="http://schemas.microsoft.com/office/word/2010/wordprocessingGroup" xmlns:wpi="http://schemas.microsoft.com/office/word/2010/wordprocessingInk" xmlns:wne="http://schemas.microsoft.com/office/word/2006/wordml" xmlns:wps="http://schemas.microsoft.com/office/word/2010/wordprocessingShape" mc:Ignorable="w14 w15 w16se w16cid wp14">
   <w:sdt>
     <w:sdtPr>
@@ -4133,6 +4152,95 @@
     </w:lvl>
   </w:abstractNum>
   <w:abstractNum w:abstractNumId="16" w15:restartNumberingAfterBreak="0">
+    <w:nsid w:val="3427678C"/>
+    <w:multiLevelType w:val="hybridMultilevel"/>
+    <w:tmpl w:val="3C504960"/>
+    <w:lvl w:ilvl="0" w:tplc="0409000F">
+      <w:start w:val="1"/>
+      <w:numFmt w:val="decimal"/>
+      <w:lvlText w:val="%1."/>
+      <w:lvlJc w:val="left"/>
+      <w:pPr>
+        <w:ind w:left="720" w:hanging="360"/>
+      </w:pPr>
+      <w:rPr>
+        <w:rFonts w:hint="default"/>
+      </w:rPr>
+    </w:lvl>
+    <w:lvl w:ilvl="1" w:tplc="04090019" w:tentative="1">
+      <w:start w:val="1"/>
+      <w:numFmt w:val="lowerLetter"/>
+      <w:lvlText w:val="%2."/>
+      <w:lvlJc w:val="left"/>
+      <w:pPr>
+        <w:ind w:left="1440" w:hanging="360"/>
+      </w:pPr>
+    </w:lvl>
+    <w:lvl w:ilvl="2" w:tplc="0409001B" w:tentative="1">
+      <w:start w:val="1"/>
+      <w:numFmt w:val="lowerRoman"/>
+      <w:lvlText w:val="%3."/>
+      <w:lvlJc w:val="right"/>
+      <w:pPr>
+        <w:ind w:left="2160" w:hanging="180"/>
+      </w:pPr>
+    </w:lvl>
+    <w:lvl w:ilvl="3" w:tplc="0409000F" w:tentative="1">
+      <w:start w:val="1"/>
+      <w:numFmt w:val="decimal"/>
+      <w:lvlText w:val="%4."/>
+      <w:lvlJc w:val="left"/>
+      <w:pPr>
+        <w:ind w:left="2880" w:hanging="360"/>
+      </w:pPr>
+    </w:lvl>
+    <w:lvl w:ilvl="4" w:tplc="04090019" w:tentative="1">
+      <w:start w:val="1"/>
+      <w:numFmt w:val="lowerLetter"/>
+      <w:lvlText w:val="%5."/>
+      <w:lvlJc w:val="left"/>
+      <w:pPr>
+        <w:ind w:left="3600" w:hanging="360"/>
+      </w:pPr>
+    </w:lvl>
+    <w:lvl w:ilvl="5" w:tplc="0409001B" w:tentative="1">
+      <w:start w:val="1"/>
+      <w:numFmt w:val="lowerRoman"/>
+      <w:lvlText w:val="%6."/>
+      <w:lvlJc w:val="right"/>
+      <w:pPr>
+        <w:ind w:left="4320" w:hanging="180"/>
+      </w:pPr>
+    </w:lvl>
+    <w:lvl w:ilvl="6" w:tplc="0409000F" w:tentative="1">
+      <w:start w:val="1"/>
+      <w:numFmt w:val="decimal"/>
+      <w:lvlText w:val="%7."/>
+      <w:lvlJc w:val="left"/>
+      <w:pPr>
+        <w:ind w:left="5040" w:hanging="360"/>
+      </w:pPr>
+    </w:lvl>
+    <w:lvl w:ilvl="7" w:tplc="04090019" w:tentative="1">
+      <w:start w:val="1"/>
+      <w:numFmt w:val="lowerLetter"/>
+      <w:lvlText w:val="%8."/>
+      <w:lvlJc w:val="left"/>
+      <w:pPr>
+        <w:ind w:left="5760" w:hanging="360"/>
+      </w:pPr>
+    </w:lvl>
+    <w:lvl w:ilvl="8" w:tplc="0409001B" w:tentative="1">
+      <w:start w:val="1"/>
+      <w:numFmt w:val="lowerRoman"/>
+      <w:lvlText w:val="%9."/>
+      <w:lvlJc w:val="right"/>
+      <w:pPr>
+        <w:ind w:left="6480" w:hanging="180"/>
+      </w:pPr>
+    </w:lvl>
+  </w:abstractNum>
+  <w:abstractNum w:abstractNumId="17" w15:restartNumberingAfterBreak="0">
     <w:nsid w:val="38560A1F"/>
     <w:multiLevelType w:val="hybridMultilevel"/>
     <w:tmpl w:val="3E2451A2"/>
@@ -4245,7 +4353,7 @@
       </w:rPr>
     </w:lvl>
   </w:abstractNum>
-  <w:abstractNum w:abstractNumId="17" w15:restartNumberingAfterBreak="0">
+  <w:abstractNum w:abstractNumId="18" w15:restartNumberingAfterBreak="0">
     <w:nsid w:val="388D3A37"/>
     <w:multiLevelType w:val="hybridMultilevel"/>
     <w:tmpl w:val="470ABA28"/>
@@ -4358,7 +4466,7 @@
       </w:rPr>
     </w:lvl>
   </w:abstractNum>
-  <w:abstractNum w:abstractNumId="18" w15:restartNumberingAfterBreak="0">
+  <w:abstractNum w:abstractNumId="19" w15:restartNumberingAfterBreak="0">
     <w:nsid w:val="3A366C97"/>
     <w:multiLevelType w:val="hybridMultilevel"/>
     <w:tmpl w:val="325AFED8"/>
@@ -4471,7 +4579,7 @@
       </w:rPr>
     </w:lvl>
   </w:abstractNum>
-  <w:abstractNum w:abstractNumId="19" w15:restartNumberingAfterBreak="0">
+  <w:abstractNum w:abstractNumId="20" w15:restartNumberingAfterBreak="0">
     <w:nsid w:val="3B641C25"/>
     <w:multiLevelType w:val="hybridMultilevel"/>
     <w:tmpl w:val="B980064A"/>
@@ -4584,7 +4692,7 @@
       </w:rPr>
     </w:lvl>
   </w:abstractNum>
-  <w:abstractNum w:abstractNumId="20" w15:restartNumberingAfterBreak="0">
+  <w:abstractNum w:abstractNumId="21" w15:restartNumberingAfterBreak="0">
     <w:nsid w:val="3E6B4924"/>
     <w:multiLevelType w:val="hybridMultilevel"/>
     <w:tmpl w:val="5712BBAA"/>
@@ -4697,7 +4805,7 @@
       </w:rPr>
     </w:lvl>
   </w:abstractNum>
-  <w:abstractNum w:abstractNumId="21" w15:restartNumberingAfterBreak="0">
+  <w:abstractNum w:abstractNumId="22" w15:restartNumberingAfterBreak="0">
     <w:nsid w:val="3F6B3EC1"/>
     <w:multiLevelType w:val="hybridMultilevel"/>
     <w:tmpl w:val="C6D08EF8"/>
@@ -4810,7 +4918,7 @@
       </w:rPr>
     </w:lvl>
   </w:abstractNum>
-  <w:abstractNum w:abstractNumId="22" w15:restartNumberingAfterBreak="0">
+  <w:abstractNum w:abstractNumId="23" w15:restartNumberingAfterBreak="0">
     <w:nsid w:val="434B6004"/>
     <w:multiLevelType w:val="hybridMultilevel"/>
     <w:tmpl w:val="4752A984"/>
@@ -4923,7 +5031,7 @@
       </w:rPr>
     </w:lvl>
   </w:abstractNum>
-  <w:abstractNum w:abstractNumId="23" w15:restartNumberingAfterBreak="0">
+  <w:abstractNum w:abstractNumId="24" w15:restartNumberingAfterBreak="0">
     <w:nsid w:val="4453681A"/>
     <w:multiLevelType w:val="multilevel"/>
     <w:tmpl w:val="0B16B66E"/>
@@ -5044,7 +5152,7 @@
       </w:rPr>
     </w:lvl>
   </w:abstractNum>
-  <w:abstractNum w:abstractNumId="24" w15:restartNumberingAfterBreak="0">
+  <w:abstractNum w:abstractNumId="25" w15:restartNumberingAfterBreak="0">
     <w:nsid w:val="46D3610F"/>
     <w:multiLevelType w:val="hybridMultilevel"/>
     <w:tmpl w:val="89DA0FE2"/>
@@ -5156,7 +5264,7 @@
       </w:rPr>
     </w:lvl>
   </w:abstractNum>
-  <w:abstractNum w:abstractNumId="25" w15:restartNumberingAfterBreak="0">
+  <w:abstractNum w:abstractNumId="26" w15:restartNumberingAfterBreak="0">
     <w:nsid w:val="4D864425"/>
     <w:multiLevelType w:val="hybridMultilevel"/>
     <w:tmpl w:val="FD72981E"/>
@@ -5245,7 +5353,7 @@
       </w:pPr>
     </w:lvl>
   </w:abstractNum>
-  <w:abstractNum w:abstractNumId="26" w15:restartNumberingAfterBreak="0">
+  <w:abstractNum w:abstractNumId="27" w15:restartNumberingAfterBreak="0">
     <w:nsid w:val="4ECE7511"/>
     <w:multiLevelType w:val="hybridMultilevel"/>
     <w:tmpl w:val="71321364"/>
@@ -5358,7 +5466,7 @@
       </w:rPr>
     </w:lvl>
   </w:abstractNum>
-  <w:abstractNum w:abstractNumId="27" w15:restartNumberingAfterBreak="0">
+  <w:abstractNum w:abstractNumId="28" w15:restartNumberingAfterBreak="0">
     <w:nsid w:val="556E1F55"/>
     <w:multiLevelType w:val="hybridMultilevel"/>
     <w:tmpl w:val="7FA20652"/>
@@ -5447,7 +5555,7 @@
       </w:pPr>
     </w:lvl>
   </w:abstractNum>
-  <w:abstractNum w:abstractNumId="28" w15:restartNumberingAfterBreak="0">
+  <w:abstractNum w:abstractNumId="29" w15:restartNumberingAfterBreak="0">
     <w:nsid w:val="569E4266"/>
     <w:multiLevelType w:val="hybridMultilevel"/>
     <w:tmpl w:val="FB382710"/>
@@ -5536,7 +5644,7 @@
       </w:pPr>
     </w:lvl>
   </w:abstractNum>
-  <w:abstractNum w:abstractNumId="29" w15:restartNumberingAfterBreak="0">
+  <w:abstractNum w:abstractNumId="30" w15:restartNumberingAfterBreak="0">
     <w:nsid w:val="59607D5C"/>
     <w:multiLevelType w:val="hybridMultilevel"/>
     <w:tmpl w:val="2C44987C"/>
@@ -5627,7 +5735,7 @@
       </w:pPr>
     </w:lvl>
   </w:abstractNum>
-  <w:abstractNum w:abstractNumId="30" w15:restartNumberingAfterBreak="0">
+  <w:abstractNum w:abstractNumId="31" w15:restartNumberingAfterBreak="0">
     <w:nsid w:val="59AD033E"/>
     <w:multiLevelType w:val="hybridMultilevel"/>
     <w:tmpl w:val="12D02CBC"/>
@@ -5741,7 +5849,7 @@
       </w:rPr>
     </w:lvl>
   </w:abstractNum>
-  <w:abstractNum w:abstractNumId="31" w15:restartNumberingAfterBreak="0">
+  <w:abstractNum w:abstractNumId="32" w15:restartNumberingAfterBreak="0">
     <w:nsid w:val="5AD572C7"/>
     <w:multiLevelType w:val="hybridMultilevel"/>
     <w:tmpl w:val="F9909A14"/>
@@ -5853,7 +5961,7 @@
       </w:rPr>
     </w:lvl>
   </w:abstractNum>
-  <w:abstractNum w:abstractNumId="32" w15:restartNumberingAfterBreak="0">
+  <w:abstractNum w:abstractNumId="33" w15:restartNumberingAfterBreak="0">
     <w:nsid w:val="5EDC66B5"/>
     <w:multiLevelType w:val="hybridMultilevel"/>
     <w:tmpl w:val="050E2E96"/>
@@ -5966,7 +6074,7 @@
       </w:rPr>
     </w:lvl>
   </w:abstractNum>
-  <w:abstractNum w:abstractNumId="33" w15:restartNumberingAfterBreak="0">
+  <w:abstractNum w:abstractNumId="34" w15:restartNumberingAfterBreak="0">
     <w:nsid w:val="6179192A"/>
     <w:multiLevelType w:val="hybridMultilevel"/>
     <w:tmpl w:val="99DACE22"/>
@@ -6078,7 +6186,7 @@
       </w:rPr>
     </w:lvl>
   </w:abstractNum>
-  <w:abstractNum w:abstractNumId="34" w15:restartNumberingAfterBreak="0">
+  <w:abstractNum w:abstractNumId="35" w15:restartNumberingAfterBreak="0">
     <w:nsid w:val="623E262A"/>
     <w:multiLevelType w:val="hybridMultilevel"/>
     <w:tmpl w:val="3ABA4284"/>
@@ -6191,7 +6299,7 @@
       </w:rPr>
     </w:lvl>
   </w:abstractNum>
-  <w:abstractNum w:abstractNumId="35" w15:restartNumberingAfterBreak="0">
+  <w:abstractNum w:abstractNumId="36" w15:restartNumberingAfterBreak="0">
     <w:nsid w:val="6429484D"/>
     <w:multiLevelType w:val="multilevel"/>
     <w:tmpl w:val="5700EBE0"/>
@@ -6312,7 +6420,7 @@
       </w:rPr>
     </w:lvl>
   </w:abstractNum>
-  <w:abstractNum w:abstractNumId="36" w15:restartNumberingAfterBreak="0">
+  <w:abstractNum w:abstractNumId="37" w15:restartNumberingAfterBreak="0">
     <w:nsid w:val="6884617F"/>
     <w:multiLevelType w:val="hybridMultilevel"/>
     <w:tmpl w:val="CA62BFB2"/>
@@ -6425,7 +6533,7 @@
       </w:rPr>
     </w:lvl>
   </w:abstractNum>
-  <w:abstractNum w:abstractNumId="37" w15:restartNumberingAfterBreak="0">
+  <w:abstractNum w:abstractNumId="38" w15:restartNumberingAfterBreak="0">
     <w:nsid w:val="697E4A4C"/>
     <w:multiLevelType w:val="hybridMultilevel"/>
     <w:tmpl w:val="7A2C503A"/>
@@ -6538,7 +6646,7 @@
       </w:rPr>
     </w:lvl>
   </w:abstractNum>
-  <w:abstractNum w:abstractNumId="38" w15:restartNumberingAfterBreak="0">
+  <w:abstractNum w:abstractNumId="39" w15:restartNumberingAfterBreak="0">
     <w:nsid w:val="6AF455DE"/>
     <w:multiLevelType w:val="hybridMultilevel"/>
     <w:tmpl w:val="76947232"/>
@@ -6651,7 +6759,7 @@
       </w:rPr>
     </w:lvl>
   </w:abstractNum>
-  <w:abstractNum w:abstractNumId="39" w15:restartNumberingAfterBreak="0">
+  <w:abstractNum w:abstractNumId="40" w15:restartNumberingAfterBreak="0">
     <w:nsid w:val="6F7518E3"/>
     <w:multiLevelType w:val="multilevel"/>
     <w:tmpl w:val="B2F4AEFC"/>
@@ -6772,7 +6880,7 @@
       </w:rPr>
     </w:lvl>
   </w:abstractNum>
-  <w:abstractNum w:abstractNumId="40" w15:restartNumberingAfterBreak="0">
+  <w:abstractNum w:abstractNumId="41" w15:restartNumberingAfterBreak="0">
     <w:nsid w:val="70AE0A4C"/>
     <w:multiLevelType w:val="multilevel"/>
     <w:tmpl w:val="DFE012FA"/>
@@ -6893,7 +7001,7 @@
       </w:rPr>
     </w:lvl>
   </w:abstractNum>
-  <w:abstractNum w:abstractNumId="41" w15:restartNumberingAfterBreak="0">
+  <w:abstractNum w:abstractNumId="42" w15:restartNumberingAfterBreak="0">
     <w:nsid w:val="75D37E3C"/>
     <w:multiLevelType w:val="multilevel"/>
     <w:tmpl w:val="53E04CA8"/>
@@ -7014,7 +7122,7 @@
       </w:rPr>
     </w:lvl>
   </w:abstractNum>
-  <w:abstractNum w:abstractNumId="42" w15:restartNumberingAfterBreak="0">
+  <w:abstractNum w:abstractNumId="43" w15:restartNumberingAfterBreak="0">
     <w:nsid w:val="782277B5"/>
     <w:multiLevelType w:val="hybridMultilevel"/>
     <w:tmpl w:val="EE306D0C"/>
@@ -7127,7 +7235,7 @@
       </w:rPr>
     </w:lvl>
   </w:abstractNum>
-  <w:abstractNum w:abstractNumId="43" w15:restartNumberingAfterBreak="0">
+  <w:abstractNum w:abstractNumId="44" w15:restartNumberingAfterBreak="0">
     <w:nsid w:val="7850575F"/>
     <w:multiLevelType w:val="hybridMultilevel"/>
     <w:tmpl w:val="16F61D86"/>
@@ -7241,7 +7349,7 @@
       </w:rPr>
     </w:lvl>
   </w:abstractNum>
-  <w:abstractNum w:abstractNumId="44" w15:restartNumberingAfterBreak="0">
+  <w:abstractNum w:abstractNumId="45" w15:restartNumberingAfterBreak="0">
     <w:nsid w:val="788265DC"/>
     <w:multiLevelType w:val="multilevel"/>
     <w:tmpl w:val="CC4E468E"/>
@@ -7358,34 +7466,34 @@
     <w:abstractNumId w:val="7"/>
   </w:num>
   <w:num w:numId="2">
-    <w:abstractNumId w:val="40"/>
+    <w:abstractNumId w:val="41"/>
   </w:num>
   <w:num w:numId="3">
-    <w:abstractNumId w:val="35"/>
+    <w:abstractNumId w:val="36"/>
   </w:num>
   <w:num w:numId="4">
     <w:abstractNumId w:val="3"/>
   </w:num>
   <w:num w:numId="5">
-    <w:abstractNumId w:val="37"/>
+    <w:abstractNumId w:val="38"/>
   </w:num>
   <w:num w:numId="6">
-    <w:abstractNumId w:val="39"/>
+    <w:abstractNumId w:val="40"/>
   </w:num>
   <w:num w:numId="7">
-    <w:abstractNumId w:val="25"/>
+    <w:abstractNumId w:val="26"/>
   </w:num>
   <w:num w:numId="8">
     <w:abstractNumId w:val="15"/>
   </w:num>
   <w:num w:numId="9">
-    <w:abstractNumId w:val="24"/>
+    <w:abstractNumId w:val="25"/>
   </w:num>
   <w:num w:numId="10">
     <w:abstractNumId w:val="14"/>
   </w:num>
   <w:num w:numId="11">
-    <w:abstractNumId w:val="33"/>
+    <w:abstractNumId w:val="34"/>
   </w:num>
   <w:num w:numId="12">
     <w:abstractNumId w:val="1"/>
@@ -7394,37 +7502,37 @@
     <w:abstractNumId w:val="0"/>
   </w:num>
   <w:num w:numId="14">
-    <w:abstractNumId w:val="17"/>
+    <w:abstractNumId w:val="18"/>
   </w:num>
   <w:num w:numId="15">
-    <w:abstractNumId w:val="18"/>
+    <w:abstractNumId w:val="19"/>
   </w:num>
   <w:num w:numId="16">
-    <w:abstractNumId w:val="20"/>
+    <w:abstractNumId w:val="21"/>
   </w:num>
   <w:num w:numId="17">
     <w:abstractNumId w:val="5"/>
   </w:num>
   <w:num w:numId="18">
-    <w:abstractNumId w:val="23"/>
+    <w:abstractNumId w:val="24"/>
   </w:num>
   <w:num w:numId="19">
-    <w:abstractNumId w:val="41"/>
+    <w:abstractNumId w:val="42"/>
   </w:num>
   <w:num w:numId="20">
-    <w:abstractNumId w:val="19"/>
+    <w:abstractNumId w:val="20"/>
   </w:num>
   <w:num w:numId="21">
-    <w:abstractNumId w:val="16"/>
+    <w:abstractNumId w:val="17"/>
   </w:num>
   <w:num w:numId="22">
-    <w:abstractNumId w:val="42"/>
+    <w:abstractNumId w:val="43"/>
   </w:num>
   <w:num w:numId="23">
-    <w:abstractNumId w:val="32"/>
+    <w:abstractNumId w:val="33"/>
   </w:num>
   <w:num w:numId="24">
-    <w:abstractNumId w:val="29"/>
+    <w:abstractNumId w:val="30"/>
   </w:num>
   <w:num w:numId="25">
     <w:abstractNumId w:val="4"/>
@@ -7439,10 +7547,10 @@
     <w:abstractNumId w:val="9"/>
   </w:num>
   <w:num w:numId="29">
-    <w:abstractNumId w:val="27"/>
+    <w:abstractNumId w:val="28"/>
   </w:num>
   <w:num w:numId="30">
-    <w:abstractNumId w:val="28"/>
+    <w:abstractNumId w:val="29"/>
   </w:num>
   <w:num w:numId="31">
     <w:abstractNumId w:val="12"/>
@@ -7454,34 +7562,34 @@
     </w:lvlOverride>
   </w:num>
   <w:num w:numId="33">
-    <w:abstractNumId w:val="44"/>
+    <w:abstractNumId w:val="45"/>
   </w:num>
   <w:num w:numId="34">
-    <w:abstractNumId w:val="31"/>
+    <w:abstractNumId w:val="32"/>
   </w:num>
   <w:num w:numId="35">
     <w:abstractNumId w:val="8"/>
   </w:num>
   <w:num w:numId="36">
-    <w:abstractNumId w:val="34"/>
+    <w:abstractNumId w:val="35"/>
   </w:num>
   <w:num w:numId="37">
-    <w:abstractNumId w:val="26"/>
+    <w:abstractNumId w:val="27"/>
   </w:num>
   <w:num w:numId="38">
-    <w:abstractNumId w:val="21"/>
+    <w:abstractNumId w:val="22"/>
   </w:num>
   <w:num w:numId="39">
-    <w:abstractNumId w:val="22"/>
+    <w:abstractNumId w:val="23"/>
   </w:num>
   <w:num w:numId="40">
     <w:abstractNumId w:val="13"/>
   </w:num>
   <w:num w:numId="41">
-    <w:abstractNumId w:val="36"/>
+    <w:abstractNumId w:val="37"/>
   </w:num>
   <w:num w:numId="42">
-    <w:abstractNumId w:val="38"/>
+    <w:abstractNumId w:val="39"/>
   </w:num>
   <w:num w:numId="43">
     <w:abstractNumId w:val="6"/>
@@ -7490,10 +7598,13 @@
     <w:abstractNumId w:val="11"/>
   </w:num>
   <w:num w:numId="45">
-    <w:abstractNumId w:val="43"/>
+    <w:abstractNumId w:val="44"/>
   </w:num>
   <w:num w:numId="46">
-    <w:abstractNumId w:val="30"/>
+    <w:abstractNumId w:val="31"/>
+  </w:num>
+  <w:num w:numId="47">
+    <w:abstractNumId w:val="16"/>
   </w:num>
 </w:numbering>
 </file>
@@ -8603,7 +8714,7 @@
 </file>
 
 <file path=customXml/itemProps1.xml><?xml version="1.0" encoding="utf-8"?>
-<ds:datastoreItem xmlns:ds="http://schemas.openxmlformats.org/officeDocument/2006/customXml" ds:itemID="{E298D8EC-9D06-4AE8-B825-FBD7981B734F}">
+<ds:datastoreItem xmlns:ds="http://schemas.openxmlformats.org/officeDocument/2006/customXml" ds:itemID="{685AD603-2EF7-494F-8CEF-D696E8C04127}">
   <ds:schemaRefs>
     <ds:schemaRef ds:uri="http://schemas.openxmlformats.org/officeDocument/2006/bibliography"/>
   </ds:schemaRefs>

</xml_diff>